<commit_message>
modified:   Lab5.docx 	modified:   Lab5.pdf
</commit_message>
<xml_diff>
--- a/Lab5.docx
+++ b/Lab5.docx
@@ -53,10 +53,10 @@
     <w:p>
       <w:r>
         <w:drawing>
-          <wp:inline distT="0" distB="0" distL="0" distR="0" wp14:anchorId="06227CD2" wp14:editId="213E62DC">
-            <wp:extent cx="5731510" cy="1747520"/>
-            <wp:effectExtent l="0" t="0" r="2540" b="5080"/>
-            <wp:docPr id="455271877" name="Picture 1" descr="A screenshot of a computer&#10;&#10;Description automatically generated"/>
+          <wp:inline distT="0" distB="0" distL="0" distR="0" wp14:anchorId="5EE76148" wp14:editId="60632B45">
+            <wp:extent cx="5731510" cy="2438400"/>
+            <wp:effectExtent l="0" t="0" r="2540" b="0"/>
+            <wp:docPr id="11286567" name="Picture 1" descr="A computer screen shot of text&#10;&#10;Description automatically generated"/>
             <wp:cNvGraphicFramePr>
               <a:graphicFrameLocks xmlns:a="http://schemas.openxmlformats.org/drawingml/2006/main" noChangeAspect="1"/>
             </wp:cNvGraphicFramePr>
@@ -64,7 +64,7 @@
               <a:graphicData uri="http://schemas.openxmlformats.org/drawingml/2006/picture">
                 <pic:pic xmlns:pic="http://schemas.openxmlformats.org/drawingml/2006/picture">
                   <pic:nvPicPr>
-                    <pic:cNvPr id="455271877" name="Picture 1" descr="A screenshot of a computer&#10;&#10;Description automatically generated"/>
+                    <pic:cNvPr id="11286567" name="Picture 1" descr="A computer screen shot of text&#10;&#10;Description automatically generated"/>
                     <pic:cNvPicPr/>
                   </pic:nvPicPr>
                   <pic:blipFill>
@@ -76,7 +76,7 @@
                   <pic:spPr>
                     <a:xfrm>
                       <a:off x="0" y="0"/>
-                      <a:ext cx="5731510" cy="1747520"/>
+                      <a:ext cx="5731510" cy="2438400"/>
                     </a:xfrm>
                     <a:prstGeom prst="rect">
                       <a:avLst/>
@@ -89,8 +89,289 @@
         </w:drawing>
       </w:r>
     </w:p>
-    <w:p>
-      <w:r>
+    <w:p/>
+    <w:p/>
+    <w:p>
+      <w:r>
+        <w:drawing>
+          <wp:inline distT="0" distB="0" distL="0" distR="0" wp14:anchorId="2143FC2B" wp14:editId="0E446006">
+            <wp:extent cx="5731510" cy="1768475"/>
+            <wp:effectExtent l="0" t="0" r="2540" b="3175"/>
+            <wp:docPr id="921525429" name="Picture 1" descr="A black screen with white text&#10;&#10;Description automatically generated"/>
+            <wp:cNvGraphicFramePr>
+              <a:graphicFrameLocks xmlns:a="http://schemas.openxmlformats.org/drawingml/2006/main" noChangeAspect="1"/>
+            </wp:cNvGraphicFramePr>
+            <a:graphic xmlns:a="http://schemas.openxmlformats.org/drawingml/2006/main">
+              <a:graphicData uri="http://schemas.openxmlformats.org/drawingml/2006/picture">
+                <pic:pic xmlns:pic="http://schemas.openxmlformats.org/drawingml/2006/picture">
+                  <pic:nvPicPr>
+                    <pic:cNvPr id="921525429" name="Picture 1" descr="A black screen with white text&#10;&#10;Description automatically generated"/>
+                    <pic:cNvPicPr/>
+                  </pic:nvPicPr>
+                  <pic:blipFill>
+                    <a:blip r:embed="rId7"/>
+                    <a:stretch>
+                      <a:fillRect/>
+                    </a:stretch>
+                  </pic:blipFill>
+                  <pic:spPr>
+                    <a:xfrm>
+                      <a:off x="0" y="0"/>
+                      <a:ext cx="5731510" cy="1768475"/>
+                    </a:xfrm>
+                    <a:prstGeom prst="rect">
+                      <a:avLst/>
+                    </a:prstGeom>
+                  </pic:spPr>
+                </pic:pic>
+              </a:graphicData>
+            </a:graphic>
+          </wp:inline>
+        </w:drawing>
+      </w:r>
+    </w:p>
+    <w:p>
+      <w:r>
+        <w:lastRenderedPageBreak/>
+        <w:drawing>
+          <wp:inline distT="0" distB="0" distL="0" distR="0" wp14:anchorId="3DFA470F" wp14:editId="6DAC6581">
+            <wp:extent cx="5731510" cy="2769870"/>
+            <wp:effectExtent l="0" t="0" r="2540" b="0"/>
+            <wp:docPr id="1518648179" name="Picture 1" descr="A computer screen with text&#10;&#10;Description automatically generated"/>
+            <wp:cNvGraphicFramePr>
+              <a:graphicFrameLocks xmlns:a="http://schemas.openxmlformats.org/drawingml/2006/main" noChangeAspect="1"/>
+            </wp:cNvGraphicFramePr>
+            <a:graphic xmlns:a="http://schemas.openxmlformats.org/drawingml/2006/main">
+              <a:graphicData uri="http://schemas.openxmlformats.org/drawingml/2006/picture">
+                <pic:pic xmlns:pic="http://schemas.openxmlformats.org/drawingml/2006/picture">
+                  <pic:nvPicPr>
+                    <pic:cNvPr id="1518648179" name="Picture 1" descr="A computer screen with text&#10;&#10;Description automatically generated"/>
+                    <pic:cNvPicPr/>
+                  </pic:nvPicPr>
+                  <pic:blipFill>
+                    <a:blip r:embed="rId8"/>
+                    <a:stretch>
+                      <a:fillRect/>
+                    </a:stretch>
+                  </pic:blipFill>
+                  <pic:spPr>
+                    <a:xfrm>
+                      <a:off x="0" y="0"/>
+                      <a:ext cx="5731510" cy="2769870"/>
+                    </a:xfrm>
+                    <a:prstGeom prst="rect">
+                      <a:avLst/>
+                    </a:prstGeom>
+                  </pic:spPr>
+                </pic:pic>
+              </a:graphicData>
+            </a:graphic>
+          </wp:inline>
+        </w:drawing>
+      </w:r>
+    </w:p>
+    <w:p>
+      <w:r>
+        <w:drawing>
+          <wp:inline distT="0" distB="0" distL="0" distR="0" wp14:anchorId="6CF95B4D" wp14:editId="6972D54B">
+            <wp:extent cx="5731510" cy="2539365"/>
+            <wp:effectExtent l="0" t="0" r="2540" b="0"/>
+            <wp:docPr id="848652287" name="Picture 1" descr="A screen shot of a computer program&#10;&#10;Description automatically generated"/>
+            <wp:cNvGraphicFramePr>
+              <a:graphicFrameLocks xmlns:a="http://schemas.openxmlformats.org/drawingml/2006/main" noChangeAspect="1"/>
+            </wp:cNvGraphicFramePr>
+            <a:graphic xmlns:a="http://schemas.openxmlformats.org/drawingml/2006/main">
+              <a:graphicData uri="http://schemas.openxmlformats.org/drawingml/2006/picture">
+                <pic:pic xmlns:pic="http://schemas.openxmlformats.org/drawingml/2006/picture">
+                  <pic:nvPicPr>
+                    <pic:cNvPr id="848652287" name="Picture 1" descr="A screen shot of a computer program&#10;&#10;Description automatically generated"/>
+                    <pic:cNvPicPr/>
+                  </pic:nvPicPr>
+                  <pic:blipFill>
+                    <a:blip r:embed="rId9"/>
+                    <a:stretch>
+                      <a:fillRect/>
+                    </a:stretch>
+                  </pic:blipFill>
+                  <pic:spPr>
+                    <a:xfrm>
+                      <a:off x="0" y="0"/>
+                      <a:ext cx="5731510" cy="2539365"/>
+                    </a:xfrm>
+                    <a:prstGeom prst="rect">
+                      <a:avLst/>
+                    </a:prstGeom>
+                  </pic:spPr>
+                </pic:pic>
+              </a:graphicData>
+            </a:graphic>
+          </wp:inline>
+        </w:drawing>
+      </w:r>
+    </w:p>
+    <w:p>
+      <w:r>
+        <w:drawing>
+          <wp:inline distT="0" distB="0" distL="0" distR="0" wp14:anchorId="27F3AFA0" wp14:editId="7458FF45">
+            <wp:extent cx="5731510" cy="1997075"/>
+            <wp:effectExtent l="0" t="0" r="2540" b="3175"/>
+            <wp:docPr id="240124150" name="Picture 1" descr="A screenshot of a computer screen&#10;&#10;Description automatically generated"/>
+            <wp:cNvGraphicFramePr>
+              <a:graphicFrameLocks xmlns:a="http://schemas.openxmlformats.org/drawingml/2006/main" noChangeAspect="1"/>
+            </wp:cNvGraphicFramePr>
+            <a:graphic xmlns:a="http://schemas.openxmlformats.org/drawingml/2006/main">
+              <a:graphicData uri="http://schemas.openxmlformats.org/drawingml/2006/picture">
+                <pic:pic xmlns:pic="http://schemas.openxmlformats.org/drawingml/2006/picture">
+                  <pic:nvPicPr>
+                    <pic:cNvPr id="240124150" name="Picture 1" descr="A screenshot of a computer screen&#10;&#10;Description automatically generated"/>
+                    <pic:cNvPicPr/>
+                  </pic:nvPicPr>
+                  <pic:blipFill>
+                    <a:blip r:embed="rId10"/>
+                    <a:stretch>
+                      <a:fillRect/>
+                    </a:stretch>
+                  </pic:blipFill>
+                  <pic:spPr>
+                    <a:xfrm>
+                      <a:off x="0" y="0"/>
+                      <a:ext cx="5731510" cy="1997075"/>
+                    </a:xfrm>
+                    <a:prstGeom prst="rect">
+                      <a:avLst/>
+                    </a:prstGeom>
+                  </pic:spPr>
+                </pic:pic>
+              </a:graphicData>
+            </a:graphic>
+          </wp:inline>
+        </w:drawing>
+      </w:r>
+    </w:p>
+    <w:p>
+      <w:r>
+        <w:lastRenderedPageBreak/>
+        <w:drawing>
+          <wp:inline distT="0" distB="0" distL="0" distR="0" wp14:anchorId="0D245AC3" wp14:editId="39462A8A">
+            <wp:extent cx="5731510" cy="2023110"/>
+            <wp:effectExtent l="0" t="0" r="2540" b="0"/>
+            <wp:docPr id="370654738" name="Picture 1" descr="A black screen with white text&#10;&#10;Description automatically generated"/>
+            <wp:cNvGraphicFramePr>
+              <a:graphicFrameLocks xmlns:a="http://schemas.openxmlformats.org/drawingml/2006/main" noChangeAspect="1"/>
+            </wp:cNvGraphicFramePr>
+            <a:graphic xmlns:a="http://schemas.openxmlformats.org/drawingml/2006/main">
+              <a:graphicData uri="http://schemas.openxmlformats.org/drawingml/2006/picture">
+                <pic:pic xmlns:pic="http://schemas.openxmlformats.org/drawingml/2006/picture">
+                  <pic:nvPicPr>
+                    <pic:cNvPr id="370654738" name="Picture 1" descr="A black screen with white text&#10;&#10;Description automatically generated"/>
+                    <pic:cNvPicPr/>
+                  </pic:nvPicPr>
+                  <pic:blipFill>
+                    <a:blip r:embed="rId11"/>
+                    <a:stretch>
+                      <a:fillRect/>
+                    </a:stretch>
+                  </pic:blipFill>
+                  <pic:spPr>
+                    <a:xfrm>
+                      <a:off x="0" y="0"/>
+                      <a:ext cx="5731510" cy="2023110"/>
+                    </a:xfrm>
+                    <a:prstGeom prst="rect">
+                      <a:avLst/>
+                    </a:prstGeom>
+                  </pic:spPr>
+                </pic:pic>
+              </a:graphicData>
+            </a:graphic>
+          </wp:inline>
+        </w:drawing>
+      </w:r>
+    </w:p>
+    <w:p>
+      <w:r>
+        <w:drawing>
+          <wp:inline distT="0" distB="0" distL="0" distR="0" wp14:anchorId="567E4759" wp14:editId="5336F1C4">
+            <wp:extent cx="5731510" cy="2289175"/>
+            <wp:effectExtent l="0" t="0" r="2540" b="0"/>
+            <wp:docPr id="1667366389" name="Picture 1" descr="A computer screen with text on it&#10;&#10;Description automatically generated"/>
+            <wp:cNvGraphicFramePr>
+              <a:graphicFrameLocks xmlns:a="http://schemas.openxmlformats.org/drawingml/2006/main" noChangeAspect="1"/>
+            </wp:cNvGraphicFramePr>
+            <a:graphic xmlns:a="http://schemas.openxmlformats.org/drawingml/2006/main">
+              <a:graphicData uri="http://schemas.openxmlformats.org/drawingml/2006/picture">
+                <pic:pic xmlns:pic="http://schemas.openxmlformats.org/drawingml/2006/picture">
+                  <pic:nvPicPr>
+                    <pic:cNvPr id="1667366389" name="Picture 1" descr="A computer screen with text on it&#10;&#10;Description automatically generated"/>
+                    <pic:cNvPicPr/>
+                  </pic:nvPicPr>
+                  <pic:blipFill>
+                    <a:blip r:embed="rId12"/>
+                    <a:stretch>
+                      <a:fillRect/>
+                    </a:stretch>
+                  </pic:blipFill>
+                  <pic:spPr>
+                    <a:xfrm>
+                      <a:off x="0" y="0"/>
+                      <a:ext cx="5731510" cy="2289175"/>
+                    </a:xfrm>
+                    <a:prstGeom prst="rect">
+                      <a:avLst/>
+                    </a:prstGeom>
+                  </pic:spPr>
+                </pic:pic>
+              </a:graphicData>
+            </a:graphic>
+          </wp:inline>
+        </w:drawing>
+      </w:r>
+    </w:p>
+    <w:p>
+      <w:r>
+        <w:drawing>
+          <wp:inline distT="0" distB="0" distL="0" distR="0" wp14:anchorId="57436F99" wp14:editId="511D18B2">
+            <wp:extent cx="3139712" cy="868755"/>
+            <wp:effectExtent l="0" t="0" r="3810" b="7620"/>
+            <wp:docPr id="2142549662" name="Picture 1" descr="A screen shot of a computer&#10;&#10;Description automatically generated"/>
+            <wp:cNvGraphicFramePr>
+              <a:graphicFrameLocks xmlns:a="http://schemas.openxmlformats.org/drawingml/2006/main" noChangeAspect="1"/>
+            </wp:cNvGraphicFramePr>
+            <a:graphic xmlns:a="http://schemas.openxmlformats.org/drawingml/2006/main">
+              <a:graphicData uri="http://schemas.openxmlformats.org/drawingml/2006/picture">
+                <pic:pic xmlns:pic="http://schemas.openxmlformats.org/drawingml/2006/picture">
+                  <pic:nvPicPr>
+                    <pic:cNvPr id="2142549662" name="Picture 1" descr="A screen shot of a computer&#10;&#10;Description automatically generated"/>
+                    <pic:cNvPicPr/>
+                  </pic:nvPicPr>
+                  <pic:blipFill>
+                    <a:blip r:embed="rId13"/>
+                    <a:stretch>
+                      <a:fillRect/>
+                    </a:stretch>
+                  </pic:blipFill>
+                  <pic:spPr>
+                    <a:xfrm>
+                      <a:off x="0" y="0"/>
+                      <a:ext cx="3139712" cy="868755"/>
+                    </a:xfrm>
+                    <a:prstGeom prst="rect">
+                      <a:avLst/>
+                    </a:prstGeom>
+                  </pic:spPr>
+                </pic:pic>
+              </a:graphicData>
+            </a:graphic>
+          </wp:inline>
+        </w:drawing>
+      </w:r>
+    </w:p>
+    <w:p>
+      <w:r>
+        <w:rPr>
+          <w:noProof/>
+        </w:rPr>
+        <w:lastRenderedPageBreak/>
         <w:drawing>
           <wp:inline distT="0" distB="0" distL="0" distR="0" wp14:anchorId="59C5C225" wp14:editId="71A1CB1A">
             <wp:extent cx="5731510" cy="3100705"/>
@@ -107,7 +388,7 @@
                     <pic:cNvPicPr/>
                   </pic:nvPicPr>
                   <pic:blipFill>
-                    <a:blip r:embed="rId7"/>
+                    <a:blip r:embed="rId14"/>
                     <a:stretch>
                       <a:fillRect/>
                     </a:stretch>
@@ -130,7 +411,9 @@
     </w:p>
     <w:p>
       <w:r>
-        <w:lastRenderedPageBreak/>
+        <w:rPr>
+          <w:noProof/>
+        </w:rPr>
         <w:drawing>
           <wp:inline distT="0" distB="0" distL="0" distR="0" wp14:anchorId="0D761BB4" wp14:editId="137BF4FC">
             <wp:extent cx="5731510" cy="3472815"/>
@@ -147,7 +430,7 @@
                     <pic:cNvPicPr/>
                   </pic:nvPicPr>
                   <pic:blipFill>
-                    <a:blip r:embed="rId8"/>
+                    <a:blip r:embed="rId15"/>
                     <a:stretch>
                       <a:fillRect/>
                     </a:stretch>
@@ -170,6 +453,10 @@
     </w:p>
     <w:p>
       <w:r>
+        <w:rPr>
+          <w:noProof/>
+        </w:rPr>
+        <w:lastRenderedPageBreak/>
         <w:drawing>
           <wp:inline distT="0" distB="0" distL="0" distR="0" wp14:anchorId="2C1FA896" wp14:editId="55933A50">
             <wp:extent cx="4671465" cy="3718882"/>
@@ -186,7 +473,7 @@
                     <pic:cNvPicPr/>
                   </pic:nvPicPr>
                   <pic:blipFill>
-                    <a:blip r:embed="rId9"/>
+                    <a:blip r:embed="rId16"/>
                     <a:stretch>
                       <a:fillRect/>
                     </a:stretch>
@@ -209,7 +496,9 @@
     </w:p>
     <w:p>
       <w:r>
-        <w:lastRenderedPageBreak/>
+        <w:rPr>
+          <w:noProof/>
+        </w:rPr>
         <w:drawing>
           <wp:inline distT="0" distB="0" distL="0" distR="0" wp14:anchorId="2C32B16D" wp14:editId="03E0A8ED">
             <wp:extent cx="5731510" cy="3467100"/>
@@ -226,7 +515,7 @@
                     <pic:cNvPicPr/>
                   </pic:nvPicPr>
                   <pic:blipFill>
-                    <a:blip r:embed="rId10"/>
+                    <a:blip r:embed="rId17"/>
                     <a:stretch>
                       <a:fillRect/>
                     </a:stretch>
@@ -247,47 +536,9 @@
         </w:drawing>
       </w:r>
     </w:p>
-    <w:p>
-      <w:r>
-        <w:drawing>
-          <wp:inline distT="0" distB="0" distL="0" distR="0" wp14:anchorId="459B5A6B" wp14:editId="4F695920">
-            <wp:extent cx="5731510" cy="4679950"/>
-            <wp:effectExtent l="0" t="0" r="2540" b="6350"/>
-            <wp:docPr id="1984797700" name="Picture 1" descr="A screenshot of a computer screen&#10;&#10;Description automatically generated"/>
-            <wp:cNvGraphicFramePr>
-              <a:graphicFrameLocks xmlns:a="http://schemas.openxmlformats.org/drawingml/2006/main" noChangeAspect="1"/>
-            </wp:cNvGraphicFramePr>
-            <a:graphic xmlns:a="http://schemas.openxmlformats.org/drawingml/2006/main">
-              <a:graphicData uri="http://schemas.openxmlformats.org/drawingml/2006/picture">
-                <pic:pic xmlns:pic="http://schemas.openxmlformats.org/drawingml/2006/picture">
-                  <pic:nvPicPr>
-                    <pic:cNvPr id="1984797700" name="Picture 1" descr="A screenshot of a computer screen&#10;&#10;Description automatically generated"/>
-                    <pic:cNvPicPr/>
-                  </pic:nvPicPr>
-                  <pic:blipFill>
-                    <a:blip r:embed="rId11"/>
-                    <a:stretch>
-                      <a:fillRect/>
-                    </a:stretch>
-                  </pic:blipFill>
-                  <pic:spPr>
-                    <a:xfrm>
-                      <a:off x="0" y="0"/>
-                      <a:ext cx="5731510" cy="4679950"/>
-                    </a:xfrm>
-                    <a:prstGeom prst="rect">
-                      <a:avLst/>
-                    </a:prstGeom>
-                  </pic:spPr>
-                </pic:pic>
-              </a:graphicData>
-            </a:graphic>
-          </wp:inline>
-        </w:drawing>
-      </w:r>
-    </w:p>
     <w:p/>
     <w:p/>
+    <w:p/>
     <w:p>
       <w:r>
         <w:t>Dashboards: -</w:t>
@@ -295,6 +546,10 @@
     </w:p>
     <w:p>
       <w:r>
+        <w:rPr>
+          <w:noProof/>
+        </w:rPr>
+        <w:lastRenderedPageBreak/>
         <w:drawing>
           <wp:inline distT="0" distB="0" distL="0" distR="0" wp14:anchorId="40B84C1D" wp14:editId="295808A3">
             <wp:extent cx="5731510" cy="2971165"/>
@@ -311,7 +566,7 @@
                     <pic:cNvPicPr/>
                   </pic:nvPicPr>
                   <pic:blipFill>
-                    <a:blip r:embed="rId12"/>
+                    <a:blip r:embed="rId18"/>
                     <a:stretch>
                       <a:fillRect/>
                     </a:stretch>
@@ -334,6 +589,9 @@
     </w:p>
     <w:p>
       <w:r>
+        <w:rPr>
+          <w:noProof/>
+        </w:rPr>
         <w:drawing>
           <wp:inline distT="0" distB="0" distL="0" distR="0" wp14:anchorId="4711978D" wp14:editId="205AD299">
             <wp:extent cx="5731510" cy="3314065"/>
@@ -350,7 +608,7 @@
                     <pic:cNvPicPr/>
                   </pic:nvPicPr>
                   <pic:blipFill>
-                    <a:blip r:embed="rId13"/>
+                    <a:blip r:embed="rId19"/>
                     <a:stretch>
                       <a:fillRect/>
                     </a:stretch>
@@ -373,6 +631,9 @@
     </w:p>
     <w:p>
       <w:r>
+        <w:rPr>
+          <w:noProof/>
+        </w:rPr>
         <w:lastRenderedPageBreak/>
         <w:drawing>
           <wp:inline distT="0" distB="0" distL="0" distR="0" wp14:anchorId="7FBA40DF" wp14:editId="6E0B6387">
@@ -390,7 +651,7 @@
                     <pic:cNvPicPr/>
                   </pic:nvPicPr>
                   <pic:blipFill>
-                    <a:blip r:embed="rId14"/>
+                    <a:blip r:embed="rId20"/>
                     <a:stretch>
                       <a:fillRect/>
                     </a:stretch>
@@ -413,6 +674,9 @@
     </w:p>
     <w:p>
       <w:r>
+        <w:rPr>
+          <w:noProof/>
+        </w:rPr>
         <w:drawing>
           <wp:inline distT="0" distB="0" distL="0" distR="0" wp14:anchorId="23733DB5" wp14:editId="767CDABE">
             <wp:extent cx="5731510" cy="3079115"/>
@@ -429,7 +693,7 @@
                     <pic:cNvPicPr/>
                   </pic:nvPicPr>
                   <pic:blipFill>
-                    <a:blip r:embed="rId15"/>
+                    <a:blip r:embed="rId21"/>
                     <a:stretch>
                       <a:fillRect/>
                     </a:stretch>
@@ -451,7 +715,7 @@
       </w:r>
     </w:p>
     <w:sectPr>
-      <w:headerReference w:type="default" r:id="rId16"/>
+      <w:headerReference w:type="default" r:id="rId22"/>
       <w:pgSz w:w="11906" w:h="16838"/>
       <w:pgMar w:top="1440" w:right="1440" w:bottom="1440" w:left="1440" w:header="708" w:footer="708" w:gutter="0"/>
       <w:cols w:space="708"/>

</xml_diff>